<commit_message>
Correct an error in Mission Statement.
</commit_message>
<xml_diff>
--- a/src/etc/mission.statement.docx
+++ b/src/etc/mission.statement.docx
@@ -137,8 +137,18 @@
           <w:sz w:val="32"/>
           <w:u w:val="single"/>
         </w:rPr>
-        <w:t>毕业论文</w:t>
-      </w:r>
+        <w:t>毕业</w:t>
+      </w:r>
+      <w:r>
+        <w:rPr>
+          <w:rFonts w:hint="eastAsia"/>
+          <w:sz w:val="32"/>
+          <w:u w:val="single"/>
+        </w:rPr>
+        <w:t>设计</w:t>
+      </w:r>
+      <w:bookmarkStart w:id="1" w:name="_GoBack"/>
+      <w:bookmarkEnd w:id="1"/>
       <w:r>
         <w:rPr>
           <w:rFonts w:hint="eastAsia"/>
@@ -984,8 +994,6 @@
           <w:sz w:val="24"/>
         </w:rPr>
       </w:pPr>
-      <w:bookmarkStart w:id="1" w:name="_GoBack"/>
-      <w:bookmarkEnd w:id="1"/>
       <w:r>
         <w:rPr>
           <w:rFonts w:hint="eastAsia"/>
@@ -1006,7 +1014,6 @@
         <w:pStyle w:val="PlainText"/>
         <w:spacing w:line="440" w:lineRule="exact"/>
         <w:rPr>
-          <w:rFonts w:hint="eastAsia"/>
           <w:sz w:val="24"/>
           <w:u w:val="single"/>
         </w:rPr>

</xml_diff>